<commit_message>
update to word doc and research items
</commit_message>
<xml_diff>
--- a/AIGO RGB fan controller rough schematics.docx
+++ b/AIGO RGB fan controller rough schematics.docx
@@ -15,37 +15,13 @@
         <w:pStyle w:val="Subtitle"/>
       </w:pPr>
       <w:r>
-        <w:t>(</w:t>
-      </w:r>
-      <w:proofErr w:type="gramStart"/>
-      <w:r>
-        <w:t>cause</w:t>
-      </w:r>
-      <w:proofErr w:type="gramEnd"/>
-      <w:r>
-        <w:t xml:space="preserve"> I don’t know any schematics programs !!)</w:t>
+        <w:t>(cause I don’t know any schematics programs !!)</w:t>
       </w:r>
     </w:p>
     <w:p/>
     <w:p>
       <w:r>
-        <w:t xml:space="preserve">The AIGO Dr12 ICESTORM RGB fan pack comes in sets of 3, 5, 8 or more depending on the version you select on </w:t>
-      </w:r>
-      <w:proofErr w:type="spellStart"/>
-      <w:r>
-        <w:t>aliexpress</w:t>
-      </w:r>
-      <w:proofErr w:type="spellEnd"/>
-      <w:r>
-        <w:t xml:space="preserve"> and are quite cheap for what </w:t>
-      </w:r>
-      <w:proofErr w:type="spellStart"/>
-      <w:r>
-        <w:t>tey</w:t>
-      </w:r>
-      <w:proofErr w:type="spellEnd"/>
-      <w:r>
-        <w:t xml:space="preserve"> are capable off</w:t>
+        <w:t>The AIGO Dr12 ICESTORM RGB fan pack comes in sets of 3, 5, 8 or more depending on the version you select on aliexpress and are quite cheap for what tey are capable off</w:t>
       </w:r>
     </w:p>
     <w:p>
@@ -71,15 +47,7 @@
     </w:p>
     <w:p>
       <w:r>
-        <w:t xml:space="preserve">The input port is essentially just for ‘POWER’ and has a 5 pin connector which as 12v and 5v written on both sides. Starting from the 12v silk screen labels here are the </w:t>
-      </w:r>
-      <w:proofErr w:type="spellStart"/>
-      <w:r>
-        <w:t>pinout</w:t>
-      </w:r>
-      <w:proofErr w:type="spellEnd"/>
-      <w:r>
-        <w:t xml:space="preserve"> description</w:t>
+        <w:t>The input port is essentially just for ‘POWER’ and has a 5 pin connector which as 12v and 5v written on both sides. Starting from the 12v silk screen labels here are the pinout description</w:t>
       </w:r>
     </w:p>
     <w:tbl>
@@ -292,15 +260,7 @@
     <w:p/>
     <w:p>
       <w:r>
-        <w:t xml:space="preserve">The 12v rails connect to the motor which seems to be rated at 12 v, </w:t>
-      </w:r>
-      <w:proofErr w:type="gramStart"/>
-      <w:r>
-        <w:t>The</w:t>
-      </w:r>
-      <w:proofErr w:type="gramEnd"/>
-      <w:r>
-        <w:t xml:space="preserve"> 5v rail is powering the RF-controlled RGB controller situated in the middle of the board (more on that later).</w:t>
+        <w:t>The 12v rails connect to the motor which seems to be rated at 12 v, The 5v rail is powering the RF-controlled RGB controller situated in the middle of the board (more on that later).</w:t>
       </w:r>
     </w:p>
     <w:p>
@@ -324,23 +284,7 @@
         <w:t xml:space="preserve"> </w:t>
       </w:r>
       <w:r>
-        <w:t xml:space="preserve">having the </w:t>
-      </w:r>
-      <w:proofErr w:type="spellStart"/>
-      <w:r>
-        <w:t>pinout</w:t>
-      </w:r>
-      <w:proofErr w:type="spellEnd"/>
-      <w:r>
-        <w:t xml:space="preserve"> as described </w:t>
-      </w:r>
-      <w:proofErr w:type="spellStart"/>
-      <w:r>
-        <w:t>heare</w:t>
-      </w:r>
-      <w:proofErr w:type="spellEnd"/>
-      <w:r>
-        <w:t xml:space="preserve"> starting from the side from which the ‘FAN x’ silkscreen print arrow points in each section (the head of the arrow points to the farthest pin = PIN 6)</w:t>
+        <w:t>having the pinout as described heare starting from the side from which the ‘FAN x’ silkscreen print arrow points in each section (the head of the arrow points to the farthest pin = PIN 6)</w:t>
       </w:r>
     </w:p>
     <w:p/>
@@ -587,15 +531,7 @@
     <w:p/>
     <w:p>
       <w:r>
-        <w:t>The presence of the DATA in and DATAOUT seems to suggest the Ws2812X type of ‘</w:t>
-      </w:r>
-      <w:proofErr w:type="spellStart"/>
-      <w:r>
-        <w:t>neopixels</w:t>
-      </w:r>
-      <w:proofErr w:type="spellEnd"/>
-      <w:r>
-        <w:t>’, let’s see that in the next sections.</w:t>
+        <w:t>The presence of the DATA in and DATAOUT seems to suggest the Ws2812X type of ‘neopixels’, let’s see that in the next sections.</w:t>
       </w:r>
     </w:p>
     <w:p>
@@ -608,20 +544,143 @@
         <w:pStyle w:val="Heading2"/>
       </w:pPr>
       <w:r>
+        <w:t>Molex Connector:</w:t>
+      </w:r>
+    </w:p>
+    <w:p>
+      <w:r>
+        <w:t>The molex connector uses the standard pinout as shown below</w:t>
+      </w:r>
+    </w:p>
+    <w:p>
+      <w:r>
+        <w:rPr>
+          <w:noProof/>
+        </w:rPr>
+        <w:drawing>
+          <wp:inline distT="0" distB="0" distL="0" distR="0">
+            <wp:extent cx="4283710" cy="3220720"/>
+            <wp:effectExtent l="0" t="0" r="2540" b="0"/>
+            <wp:docPr id="3" name="Picture 3" descr="Image result for molex connector pinout"/>
+            <wp:cNvGraphicFramePr>
+              <a:graphicFrameLocks xmlns:a="http://schemas.openxmlformats.org/drawingml/2006/main" noChangeAspect="1"/>
+            </wp:cNvGraphicFramePr>
+            <a:graphic xmlns:a="http://schemas.openxmlformats.org/drawingml/2006/main">
+              <a:graphicData uri="http://schemas.openxmlformats.org/drawingml/2006/picture">
+                <pic:pic xmlns:pic="http://schemas.openxmlformats.org/drawingml/2006/picture">
+                  <pic:nvPicPr>
+                    <pic:cNvPr id="0" name="Picture 1" descr="Image result for molex connector pinout"/>
+                    <pic:cNvPicPr>
+                      <a:picLocks noChangeAspect="1" noChangeArrowheads="1"/>
+                    </pic:cNvPicPr>
+                  </pic:nvPicPr>
+                  <pic:blipFill>
+                    <a:blip r:embed="rId6">
+                      <a:extLst>
+                        <a:ext uri="{28A0092B-C50C-407E-A947-70E740481C1C}">
+                          <a14:useLocalDpi xmlns:a14="http://schemas.microsoft.com/office/drawing/2010/main" val="0"/>
+                        </a:ext>
+                      </a:extLst>
+                    </a:blip>
+                    <a:srcRect/>
+                    <a:stretch>
+                      <a:fillRect/>
+                    </a:stretch>
+                  </pic:blipFill>
+                  <pic:spPr bwMode="auto">
+                    <a:xfrm>
+                      <a:off x="0" y="0"/>
+                      <a:ext cx="4283710" cy="3220720"/>
+                    </a:xfrm>
+                    <a:prstGeom prst="rect">
+                      <a:avLst/>
+                    </a:prstGeom>
+                    <a:noFill/>
+                    <a:ln>
+                      <a:noFill/>
+                    </a:ln>
+                  </pic:spPr>
+                </pic:pic>
+              </a:graphicData>
+            </a:graphic>
+          </wp:inline>
+        </w:drawing>
+      </w:r>
+    </w:p>
+    <w:p>
+      <w:r>
+        <w:rPr>
+          <w:noProof/>
+        </w:rPr>
+        <w:lastRenderedPageBreak/>
+        <w:drawing>
+          <wp:inline distT="0" distB="0" distL="0" distR="0">
+            <wp:extent cx="3097530" cy="1424940"/>
+            <wp:effectExtent l="0" t="0" r="7620" b="3810"/>
+            <wp:docPr id="4" name="Picture 4" descr="Image result for molex connector pinout"/>
+            <wp:cNvGraphicFramePr>
+              <a:graphicFrameLocks xmlns:a="http://schemas.openxmlformats.org/drawingml/2006/main" noChangeAspect="1"/>
+            </wp:cNvGraphicFramePr>
+            <a:graphic xmlns:a="http://schemas.openxmlformats.org/drawingml/2006/main">
+              <a:graphicData uri="http://schemas.openxmlformats.org/drawingml/2006/picture">
+                <pic:pic xmlns:pic="http://schemas.openxmlformats.org/drawingml/2006/picture">
+                  <pic:nvPicPr>
+                    <pic:cNvPr id="0" name="Picture 3" descr="Image result for molex connector pinout"/>
+                    <pic:cNvPicPr>
+                      <a:picLocks noChangeAspect="1" noChangeArrowheads="1"/>
+                    </pic:cNvPicPr>
+                  </pic:nvPicPr>
+                  <pic:blipFill>
+                    <a:blip r:embed="rId7">
+                      <a:extLst>
+                        <a:ext uri="{28A0092B-C50C-407E-A947-70E740481C1C}">
+                          <a14:useLocalDpi xmlns:a14="http://schemas.microsoft.com/office/drawing/2010/main" val="0"/>
+                        </a:ext>
+                      </a:extLst>
+                    </a:blip>
+                    <a:srcRect/>
+                    <a:stretch>
+                      <a:fillRect/>
+                    </a:stretch>
+                  </pic:blipFill>
+                  <pic:spPr bwMode="auto">
+                    <a:xfrm>
+                      <a:off x="0" y="0"/>
+                      <a:ext cx="3097530" cy="1424940"/>
+                    </a:xfrm>
+                    <a:prstGeom prst="rect">
+                      <a:avLst/>
+                    </a:prstGeom>
+                    <a:noFill/>
+                    <a:ln>
+                      <a:noFill/>
+                    </a:ln>
+                  </pic:spPr>
+                </pic:pic>
+              </a:graphicData>
+            </a:graphic>
+          </wp:inline>
+        </w:drawing>
+      </w:r>
+    </w:p>
+    <w:p/>
+    <w:p>
+      <w:r>
+        <w:t xml:space="preserve">Notice the sloping notches and match them to the orientation of your molex connector to correctly figure out the 5v and 12v rails. You can damage your equipment (PS, oscilloscope, logic analyser) if they aren’t rated for these voltages. </w:t>
+      </w:r>
+    </w:p>
+    <w:p/>
+    <w:p>
+      <w:pPr>
+        <w:pStyle w:val="Heading2"/>
+      </w:pPr>
+      <w:r>
         <w:t>The RF board</w:t>
       </w:r>
     </w:p>
     <w:p>
       <w:r>
-        <w:t xml:space="preserve">Here is the meat of the DR12 </w:t>
-      </w:r>
-      <w:proofErr w:type="spellStart"/>
-      <w:r>
-        <w:t>controler</w:t>
-      </w:r>
-      <w:proofErr w:type="spellEnd"/>
-      <w:r>
-        <w:t xml:space="preserve"> box, the RGB board controller</w:t>
+        <w:t>Here is the meat of the DR12 controler box, the RGB board controller</w:t>
       </w:r>
     </w:p>
     <w:p>
@@ -678,40 +737,16 @@
     </w:p>
     <w:p>
       <w:r>
-        <w:t xml:space="preserve">The other side of the board reveals </w:t>
-      </w:r>
-      <w:proofErr w:type="gramStart"/>
-      <w:r>
-        <w:t>a RF antennae</w:t>
-      </w:r>
-      <w:proofErr w:type="gramEnd"/>
-      <w:r>
-        <w:t xml:space="preserve"> printed onto the board and a board version (CSY007-RF-5v-24v_v21)</w:t>
-      </w:r>
-    </w:p>
-    <w:p>
-      <w:r>
-        <w:t xml:space="preserve">The a board search on </w:t>
-      </w:r>
-      <w:proofErr w:type="spellStart"/>
-      <w:r>
-        <w:t>google</w:t>
-      </w:r>
-      <w:proofErr w:type="spellEnd"/>
-      <w:r>
-        <w:t xml:space="preserve"> with this name came up with a whole lot of companies selling a simple RF controller, a one with description is given below (translate using </w:t>
-      </w:r>
-      <w:proofErr w:type="spellStart"/>
-      <w:r>
-        <w:t>google</w:t>
-      </w:r>
-      <w:proofErr w:type="spellEnd"/>
-      <w:r>
-        <w:t xml:space="preserve"> translate)</w:t>
-      </w:r>
-    </w:p>
-    <w:p>
-      <w:hyperlink r:id="rId6" w:history="1">
+        <w:t>The other side of the board reveals a RF antennae printed onto the board and a board version (CSY007-RF-5v-24v_v21)</w:t>
+      </w:r>
+    </w:p>
+    <w:p>
+      <w:r>
+        <w:t>The a board search on google with this name came up with a whole lot of companies selling a simple RF controller, a one with description is given below (translate using google translate)</w:t>
+      </w:r>
+    </w:p>
+    <w:p>
+      <w:hyperlink r:id="rId8" w:history="1">
         <w:r>
           <w:rPr>
             <w:rStyle w:val="Hyperlink"/>
@@ -721,30 +756,23 @@
       </w:hyperlink>
     </w:p>
     <w:p>
-      <w:proofErr w:type="gramStart"/>
-      <w:r>
-        <w:t>so</w:t>
-      </w:r>
-      <w:proofErr w:type="gramEnd"/>
+      <w:r>
+        <w:t xml:space="preserve">so its just a RGB controller, and this closes in on our assumption on the protocol (must be the ws2812b) type </w:t>
+      </w:r>
+      <w:r>
+        <w:t>(</w:t>
+      </w:r>
+      <w:r>
+        <w:t>neopixel protocol</w:t>
+      </w:r>
+      <w:r>
+        <w:t xml:space="preserve"> or equiv)</w:t>
+      </w:r>
+      <w:bookmarkStart w:id="0" w:name="_GoBack"/>
+      <w:bookmarkEnd w:id="0"/>
       <w:r>
         <w:t xml:space="preserve"> </w:t>
       </w:r>
-      <w:proofErr w:type="spellStart"/>
-      <w:r>
-        <w:t>its</w:t>
-      </w:r>
-      <w:proofErr w:type="spellEnd"/>
-      <w:r>
-        <w:t xml:space="preserve"> just a RGB controller, and this closes in on our assumption on the protocol (must be the ws2812b) type </w:t>
-      </w:r>
-      <w:proofErr w:type="spellStart"/>
-      <w:r>
-        <w:t>neopixel</w:t>
-      </w:r>
-      <w:proofErr w:type="spellEnd"/>
-      <w:r>
-        <w:t xml:space="preserve"> protocol </w:t>
-      </w:r>
     </w:p>
     <w:p/>
     <w:p>
@@ -782,15 +810,7 @@
         <w:spacing w:after="0"/>
       </w:pPr>
       <w:r>
-        <w:t>Working voltage (V)</w:t>
-      </w:r>
-      <w:proofErr w:type="gramStart"/>
-      <w:r>
-        <w:t>) :</w:t>
-      </w:r>
-      <w:proofErr w:type="gramEnd"/>
-      <w:r>
-        <w:t xml:space="preserve"> 2.5-5.5</w:t>
+        <w:t>Working voltage (V)) : 2.5-5.5</w:t>
       </w:r>
     </w:p>
     <w:p>
@@ -807,15 +827,7 @@
       </w:pPr>
       <w:r>
         <w:lastRenderedPageBreak/>
-        <w:t xml:space="preserve">Large capacity </w:t>
-      </w:r>
-      <w:proofErr w:type="gramStart"/>
-      <w:r>
-        <w:t>SRAM :</w:t>
-      </w:r>
-      <w:proofErr w:type="gramEnd"/>
-      <w:r>
-        <w:t xml:space="preserve"> 128</w:t>
+        <w:t>Large capacity SRAM : 128</w:t>
       </w:r>
     </w:p>
     <w:p>
@@ -835,13 +847,8 @@
       <w:pPr>
         <w:spacing w:after="0"/>
       </w:pPr>
-      <w:proofErr w:type="gramStart"/>
-      <w:r>
-        <w:t>SPI :</w:t>
-      </w:r>
-      <w:proofErr w:type="gramEnd"/>
-      <w:r>
-        <w:t xml:space="preserve"> -</w:t>
+      <w:r>
+        <w:t>SPI : -</w:t>
       </w:r>
     </w:p>
     <w:p>
@@ -849,15 +856,7 @@
         <w:spacing w:after="0"/>
       </w:pPr>
       <w:r>
-        <w:t xml:space="preserve">Ordinary locator / timer </w:t>
-      </w:r>
-      <w:proofErr w:type="gramStart"/>
-      <w:r>
-        <w:t>( TO</w:t>
-      </w:r>
-      <w:proofErr w:type="gramEnd"/>
-      <w:r>
-        <w:t>-T external pin can also wake up with power ): 2 ( T0/T2 )</w:t>
+        <w:t>Ordinary locator / timer ( TO-T external pin can also wake up with power ): 2 ( T0/T2 )</w:t>
       </w:r>
     </w:p>
     <w:p>
@@ -889,15 +888,7 @@
         <w:spacing w:after="0"/>
       </w:pPr>
       <w:r>
-        <w:t>A/D8 way (can be used as 1 way PWM can be used as 3 way D/</w:t>
-      </w:r>
-      <w:proofErr w:type="gramStart"/>
-      <w:r>
-        <w:t>A )</w:t>
-      </w:r>
-      <w:proofErr w:type="gramEnd"/>
-      <w:r>
-        <w:t>: -</w:t>
+        <w:t>A/D8 way (can be used as 1 way PWM can be used as 3 way D/A ): -</w:t>
       </w:r>
     </w:p>
     <w:p>
@@ -905,15 +896,7 @@
         <w:spacing w:after="0"/>
       </w:pPr>
       <w:r>
-        <w:t>The comparator can be used as an external power failure detection when 1 channel A/</w:t>
-      </w:r>
-      <w:proofErr w:type="gramStart"/>
-      <w:r>
-        <w:t>D :</w:t>
-      </w:r>
-      <w:proofErr w:type="gramEnd"/>
-      <w:r>
-        <w:t xml:space="preserve"> -</w:t>
+        <w:t>The comparator can be used as an external power failure detection when 1 channel A/D : -</w:t>
       </w:r>
     </w:p>
     <w:p>
@@ -950,15 +933,7 @@
         <w:spacing w:after="0"/>
       </w:pPr>
       <w:r>
-        <w:t xml:space="preserve">Internal high reliability reset </w:t>
-      </w:r>
-      <w:proofErr w:type="gramStart"/>
-      <w:r>
-        <w:t>( optional</w:t>
-      </w:r>
-      <w:proofErr w:type="gramEnd"/>
-      <w:r>
-        <w:t xml:space="preserve"> reset threshold voltage ) : 16 levels</w:t>
+        <w:t>Internal high reliability reset ( optional reset threshold voltage ) : 16 levels</w:t>
       </w:r>
     </w:p>
     <w:p>
@@ -982,15 +957,7 @@
         <w:spacing w:after="0"/>
       </w:pPr>
       <w:r>
-        <w:t xml:space="preserve">Program encrypted transmission </w:t>
-      </w:r>
-      <w:proofErr w:type="gramStart"/>
-      <w:r>
-        <w:t>( anti</w:t>
-      </w:r>
-      <w:proofErr w:type="gramEnd"/>
-      <w:r>
-        <w:t>-blocking ): Yes</w:t>
+        <w:t>Program encrypted transmission ( anti-blocking ): Yes</w:t>
       </w:r>
     </w:p>
     <w:p>
@@ -1039,26 +1006,13 @@
       <w:pPr>
         <w:pStyle w:val="Heading3"/>
       </w:pPr>
-      <w:proofErr w:type="spellStart"/>
-      <w:r>
-        <w:t>Pinout</w:t>
-      </w:r>
-      <w:proofErr w:type="spellEnd"/>
-      <w:r>
-        <w:t xml:space="preserve"> to main board</w:t>
-      </w:r>
-    </w:p>
-    <w:p>
-      <w:r>
-        <w:t xml:space="preserve">The </w:t>
-      </w:r>
-      <w:proofErr w:type="spellStart"/>
-      <w:r>
-        <w:t>pinout</w:t>
-      </w:r>
-      <w:proofErr w:type="spellEnd"/>
-      <w:r>
-        <w:t xml:space="preserve"> to the main board is ver</w:t>
+      <w:r>
+        <w:t>Pinout to main board</w:t>
+      </w:r>
+    </w:p>
+    <w:p>
+      <w:r>
+        <w:t>The pinout to the main board is ver</w:t>
       </w:r>
       <w:r>
         <w:t>y</w:t>
@@ -1253,39 +1207,7 @@
     <w:p/>
     <w:p>
       <w:r>
-        <w:t xml:space="preserve">The entire board is physically supported by just these three SOLDER </w:t>
-      </w:r>
-      <w:proofErr w:type="gramStart"/>
-      <w:r>
-        <w:t>JOINTS !!!</w:t>
-      </w:r>
-      <w:proofErr w:type="gramEnd"/>
-      <w:r>
-        <w:t xml:space="preserve"> </w:t>
-      </w:r>
-      <w:proofErr w:type="gramStart"/>
-      <w:r>
-        <w:t>so</w:t>
-      </w:r>
-      <w:proofErr w:type="gramEnd"/>
-      <w:r>
-        <w:t xml:space="preserve"> it is possible that this board is modular and AIG may have better controller circuits (with more features) and they just slap them on based on the product line you buy. </w:t>
-      </w:r>
-      <w:proofErr w:type="gramStart"/>
-      <w:r>
-        <w:t>NEAT !!!</w:t>
-      </w:r>
-      <w:proofErr w:type="gramEnd"/>
-      <w:r>
-        <w:t xml:space="preserve"> </w:t>
-      </w:r>
-      <w:proofErr w:type="gramStart"/>
-      <w:r>
-        <w:t>but</w:t>
-      </w:r>
-      <w:proofErr w:type="gramEnd"/>
-      <w:r>
-        <w:t xml:space="preserve"> fragile !!!</w:t>
+        <w:t>The entire board is physically supported by just these three SOLDER JOINTS !!! so it is possible that this board is modular and AIG may have better controller circuits (with more features) and they just slap them on based on the product line you buy. NEAT !!! but fragile !!!</w:t>
       </w:r>
     </w:p>
     <w:p>
@@ -1318,7 +1240,7 @@
                     <pic:cNvPicPr/>
                   </pic:nvPicPr>
                   <pic:blipFill>
-                    <a:blip r:embed="rId7"/>
+                    <a:blip r:embed="rId9"/>
                     <a:stretch>
                       <a:fillRect/>
                     </a:stretch>
@@ -1440,15 +1362,7 @@
         </w:numPr>
       </w:pPr>
       <w:r>
-        <w:t xml:space="preserve">Esp32 based </w:t>
-      </w:r>
-      <w:proofErr w:type="spellStart"/>
-      <w:r>
-        <w:t>rgb</w:t>
-      </w:r>
-      <w:proofErr w:type="spellEnd"/>
-      <w:r>
-        <w:t xml:space="preserve"> controller</w:t>
+        <w:t>Esp32 based rgb controller</w:t>
       </w:r>
     </w:p>
     <w:p>
@@ -1497,39 +1411,13 @@
       <w:pPr>
         <w:pStyle w:val="Heading2"/>
       </w:pPr>
-      <w:bookmarkStart w:id="0" w:name="_GoBack"/>
       <w:r>
         <w:t>Protocol analysis</w:t>
       </w:r>
     </w:p>
-    <w:bookmarkEnd w:id="0"/>
-    <w:p>
-      <w:r>
-        <w:t xml:space="preserve">I started </w:t>
-      </w:r>
-      <w:proofErr w:type="spellStart"/>
-      <w:r>
-        <w:t>diggininto</w:t>
-      </w:r>
-      <w:proofErr w:type="spellEnd"/>
-      <w:r>
-        <w:t xml:space="preserve"> the board with my trusty DSLOGIC pro logic </w:t>
-      </w:r>
-      <w:proofErr w:type="spellStart"/>
-      <w:r>
-        <w:t>analyser</w:t>
-      </w:r>
-      <w:proofErr w:type="spellEnd"/>
-      <w:r>
-        <w:t xml:space="preserve"> and sure enough the protocol is the </w:t>
-      </w:r>
-      <w:proofErr w:type="spellStart"/>
-      <w:r>
-        <w:t>neopixel</w:t>
-      </w:r>
-      <w:proofErr w:type="spellEnd"/>
-      <w:r>
-        <w:t xml:space="preserve"> protocol of the ws281x protocol</w:t>
+    <w:p>
+      <w:r>
+        <w:t>I started diggininto the board with my trusty DSLOGIC pro logic analyser and sure enough the protocol is the neopixel protocol of the ws281x protocol</w:t>
       </w:r>
     </w:p>
     <w:p>
@@ -1554,7 +1442,7 @@
                     <pic:cNvPicPr/>
                   </pic:nvPicPr>
                   <pic:blipFill>
-                    <a:blip r:embed="rId8"/>
+                    <a:blip r:embed="rId10"/>
                     <a:stretch>
                       <a:fillRect/>
                     </a:stretch>
@@ -1577,17 +1465,33 @@
     </w:p>
     <w:p>
       <w:r>
-        <w:t xml:space="preserve">With this knowledge I am done, now I can start </w:t>
-      </w:r>
-      <w:proofErr w:type="spellStart"/>
-      <w:r>
-        <w:t>cocentrating</w:t>
-      </w:r>
-      <w:proofErr w:type="spellEnd"/>
+        <w:t>With this knowledg</w:t>
+      </w:r>
+      <w:r>
+        <w:t xml:space="preserve">e I am done, now I can start </w:t>
+      </w:r>
+      <w:r>
+        <w:t>concentrating</w:t>
+      </w:r>
       <w:r>
         <w:t xml:space="preserve"> on writing my esp32 code.</w:t>
       </w:r>
     </w:p>
+    <w:p/>
+    <w:p>
+      <w:pPr>
+        <w:pStyle w:val="Heading2"/>
+      </w:pPr>
+      <w:r>
+        <w:t>Update: 20-Jan 2019</w:t>
+      </w:r>
+    </w:p>
+    <w:p>
+      <w:r>
+        <w:t>I was wrong about the chipset of the RGB. Now I am at a stand still on development as driving the LED via FastLED lib on arduino is not giving proper results. I am definitely going to run the info from my logic analyser for figuring out the correct protocol (or worst case bitbang them once I figure out the protocol)</w:t>
+      </w:r>
+    </w:p>
+    <w:p/>
     <w:sectPr>
       <w:pgSz w:w="12240" w:h="15840"/>
       <w:pgMar w:top="1440" w:right="1440" w:bottom="1440" w:left="1440" w:header="720" w:footer="720" w:gutter="0"/>

</xml_diff>